<commit_message>
This is the final version of the document
</commit_message>
<xml_diff>
--- a/Malik_Tifah.docx
+++ b/Malik_Tifah.docx
@@ -117,8 +117,6 @@
           <w:szCs w:val="72"/>
         </w:rPr>
       </w:pPr>
-      <w:bookmarkStart w:id="0" w:name="_GoBack"/>
-      <w:bookmarkEnd w:id="0"/>
     </w:p>
     <w:p>
       <w:pPr>
@@ -495,6 +493,24 @@
         </w:rPr>
         <w:t>about the practical uses for object oriented programing.</w:t>
       </w:r>
+      <w:r>
+        <w:rPr>
+          <w:rFonts w:ascii="Times New Roman" w:hAnsi="Times New Roman" w:cs="Times New Roman"/>
+          <w:sz w:val="24"/>
+          <w:szCs w:val="24"/>
+        </w:rPr>
+        <w:t xml:space="preserve"> I’m sure that there are ways that I could optimize the way that I write code now, if I were </w:t>
+      </w:r>
+      <w:r>
+        <w:rPr>
+          <w:rFonts w:ascii="Times New Roman" w:hAnsi="Times New Roman" w:cs="Times New Roman"/>
+          <w:sz w:val="24"/>
+          <w:szCs w:val="24"/>
+        </w:rPr>
+        <w:t>to make better use of objects.</w:t>
+      </w:r>
+      <w:bookmarkStart w:id="0" w:name="_GoBack"/>
+      <w:bookmarkEnd w:id="0"/>
     </w:p>
     <w:sectPr>
       <w:pgSz w:w="12240" w:h="15840"/>

</xml_diff>